<commit_message>
Add flow system details
</commit_message>
<xml_diff>
--- a/Urbanova Reference Site.docx
+++ b/Urbanova Reference Site.docx
@@ -6,8 +6,13 @@
       <w:pPr>
         <w:pStyle w:val="Title"/>
       </w:pPr>
-      <w:r>
-        <w:t>Urbanova Reference Site</w:t>
+      <w:proofErr w:type="spellStart"/>
+      <w:r>
+        <w:t>Urbanova</w:t>
+      </w:r>
+      <w:proofErr w:type="spellEnd"/>
+      <w:r>
+        <w:t xml:space="preserve"> Reference Site</w:t>
       </w:r>
     </w:p>
     <w:p>
@@ -44,7 +49,15 @@
         </w:numPr>
       </w:pPr>
       <w:r>
-        <w:t>Must be outdoors: weather station, Urbanova AQ node, PM monitor inlet</w:t>
+        <w:t xml:space="preserve">Must be outdoors: weather station, </w:t>
+      </w:r>
+      <w:proofErr w:type="spellStart"/>
+      <w:r>
+        <w:t>Urbanova</w:t>
+      </w:r>
+      <w:proofErr w:type="spellEnd"/>
+      <w:r>
+        <w:t xml:space="preserve"> AQ node, PM monitor inlet</w:t>
       </w:r>
     </w:p>
     <w:p>
@@ -182,6 +195,39 @@
       <w:r>
         <w:t>Outside the penthouse, for the E-BAM PLUS (approx. 150W)</w:t>
       </w:r>
+    </w:p>
+    <w:p>
+      <w:pPr>
+        <w:pStyle w:val="Heading1"/>
+      </w:pPr>
+      <w:r>
+        <w:t>Sampling</w:t>
+      </w:r>
+    </w:p>
+    <w:p>
+      <w:r>
+        <w:t xml:space="preserve">All sampling is done from a co-located area of rooftop. The fine aerosol monitor (E-BAM PLUS) and experimental air quality nodes sample directly from the ambient atmosphere. Trace gas instruments located in the penthouse draw filtered sample from a </w:t>
+      </w:r>
+      <w:r>
+        <w:t xml:space="preserve">PFA </w:t>
+      </w:r>
+      <w:r>
+        <w:t xml:space="preserve">manifold connected to a ~50 </w:t>
+      </w:r>
+      <w:proofErr w:type="spellStart"/>
+      <w:r>
+        <w:t>ft</w:t>
+      </w:r>
+      <w:proofErr w:type="spellEnd"/>
+      <w:r>
+        <w:t xml:space="preserve"> </w:t>
+      </w:r>
+      <w:r>
+        <w:t xml:space="preserve">PFA </w:t>
+      </w:r>
+      <w:r>
+        <w:t xml:space="preserve">inlet line which is continually flushed at approximately 20 Liters/minute. </w:t>
+      </w:r>
       <w:bookmarkStart w:id="0" w:name="_GoBack"/>
       <w:bookmarkEnd w:id="0"/>
     </w:p>
@@ -218,7 +264,15 @@
         </w:numPr>
       </w:pPr>
       <w:r>
-        <w:t>Co-located Urbanova AQ node</w:t>
+        <w:t xml:space="preserve">Co-located </w:t>
+      </w:r>
+      <w:proofErr w:type="spellStart"/>
+      <w:r>
+        <w:t>Urbanova</w:t>
+      </w:r>
+      <w:proofErr w:type="spellEnd"/>
+      <w:r>
+        <w:t xml:space="preserve"> AQ node</w:t>
       </w:r>
       <w:r>
         <w:t xml:space="preserve"> (T, P, RH, CO2, PM1/2.5/10)</w:t>
@@ -377,6 +431,7 @@
         </w:numPr>
       </w:pPr>
       <w:r>
+        <w:lastRenderedPageBreak/>
         <w:t>CO</w:t>
       </w:r>
     </w:p>
@@ -442,7 +497,6 @@
     </w:p>
     <w:p>
       <w:r>
-        <w:lastRenderedPageBreak/>
         <w:t>Notes on instrument options</w:t>
       </w:r>
       <w:r>
@@ -457,17 +511,35 @@
           <w:numId w:val="2"/>
         </w:numPr>
       </w:pPr>
-      <w:r>
-        <w:t>Vaisala WXT536 covers P/T/RH/WS/WD/rain, is heated, and supports analog inputs (K&amp;Z CMP3 pyranom</w:t>
+      <w:proofErr w:type="spellStart"/>
+      <w:r>
+        <w:t>Vaisala</w:t>
+      </w:r>
+      <w:proofErr w:type="spellEnd"/>
+      <w:r>
+        <w:t xml:space="preserve"> WXT536 covers P/T/RH/WS/WD/rain, is heated, and supports analog inputs (K&amp;Z CMP3 </w:t>
+      </w:r>
+      <w:proofErr w:type="spellStart"/>
+      <w:r>
+        <w:t>pyranom</w:t>
       </w:r>
       <w:r>
         <w:t>e</w:t>
       </w:r>
       <w:r>
-        <w:t xml:space="preserve">ter, </w:t>
-      </w:r>
-      <w:r>
-        <w:t xml:space="preserve">Vaisala </w:t>
+        <w:t>ter</w:t>
+      </w:r>
+      <w:proofErr w:type="spellEnd"/>
+      <w:r>
+        <w:t xml:space="preserve">, </w:t>
+      </w:r>
+      <w:proofErr w:type="spellStart"/>
+      <w:r>
+        <w:t>Vaisala</w:t>
+      </w:r>
+      <w:proofErr w:type="spellEnd"/>
+      <w:r>
+        <w:t xml:space="preserve"> </w:t>
       </w:r>
       <w:r>
         <w:t xml:space="preserve">RG13 </w:t>
@@ -490,8 +562,13 @@
           <w:numId w:val="2"/>
         </w:numPr>
       </w:pPr>
-      <w:r>
-        <w:t>Airmar 220WXH competitive with WXT536, has GPS and heater but no rain; temp disabled when heater is on</w:t>
+      <w:proofErr w:type="spellStart"/>
+      <w:r>
+        <w:t>Airmar</w:t>
+      </w:r>
+      <w:proofErr w:type="spellEnd"/>
+      <w:r>
+        <w:t xml:space="preserve"> 220WXH competitive with WXT536, has GPS and heater but no rain; temp disabled when heater is on</w:t>
       </w:r>
       <w:r>
         <w:t xml:space="preserve">, less accurate T/RH/WS </w:t>
@@ -643,7 +720,15 @@
           </w:tcPr>
           <w:p>
             <w:r>
-              <w:t>WXT536 (Vaisala)</w:t>
+              <w:t>WXT536 (</w:t>
+            </w:r>
+            <w:proofErr w:type="spellStart"/>
+            <w:r>
+              <w:t>Vaisala</w:t>
+            </w:r>
+            <w:proofErr w:type="spellEnd"/>
+            <w:r>
+              <w:t>)</w:t>
             </w:r>
           </w:p>
         </w:tc>
@@ -685,7 +770,15 @@
           </w:tcPr>
           <w:p>
             <w:r>
-              <w:t>220WXH (Airmar)</w:t>
+              <w:t>220WXH (</w:t>
+            </w:r>
+            <w:proofErr w:type="spellStart"/>
+            <w:r>
+              <w:t>Airmar</w:t>
+            </w:r>
+            <w:proofErr w:type="spellEnd"/>
+            <w:r>
+              <w:t>)</w:t>
             </w:r>
           </w:p>
         </w:tc>
@@ -730,7 +823,23 @@
           </w:tcPr>
           <w:p>
             <w:r>
-              <w:t>CNR1 (Kipp &amp; Zonen)</w:t>
+              <w:t>CNR1 (</w:t>
+            </w:r>
+            <w:proofErr w:type="spellStart"/>
+            <w:r>
+              <w:t>Kipp</w:t>
+            </w:r>
+            <w:proofErr w:type="spellEnd"/>
+            <w:r>
+              <w:t xml:space="preserve"> &amp; </w:t>
+            </w:r>
+            <w:proofErr w:type="spellStart"/>
+            <w:r>
+              <w:t>Zonen</w:t>
+            </w:r>
+            <w:proofErr w:type="spellEnd"/>
+            <w:r>
+              <w:t>)</w:t>
             </w:r>
           </w:p>
         </w:tc>
@@ -769,29 +878,49 @@
             <w:tcW w:w="0" w:type="auto"/>
           </w:tcPr>
           <w:p>
+            <w:proofErr w:type="spellStart"/>
             <w:r>
               <w:t>pyranometer</w:t>
             </w:r>
-          </w:p>
-        </w:tc>
-        <w:tc>
-          <w:tcPr>
-            <w:tcW w:w="0" w:type="auto"/>
-          </w:tcPr>
-          <w:p>
-            <w:r>
-              <w:t>CMP3 (Kipp &amp; Zonen)</w:t>
-            </w:r>
-          </w:p>
-        </w:tc>
-        <w:tc>
-          <w:tcPr>
-            <w:tcW w:w="0" w:type="auto"/>
-          </w:tcPr>
-          <w:p>
+            <w:proofErr w:type="spellEnd"/>
+          </w:p>
+        </w:tc>
+        <w:tc>
+          <w:tcPr>
+            <w:tcW w:w="0" w:type="auto"/>
+          </w:tcPr>
+          <w:p>
+            <w:r>
+              <w:t>CMP3 (</w:t>
+            </w:r>
+            <w:proofErr w:type="spellStart"/>
+            <w:r>
+              <w:t>Kipp</w:t>
+            </w:r>
+            <w:proofErr w:type="spellEnd"/>
+            <w:r>
+              <w:t xml:space="preserve"> &amp; </w:t>
+            </w:r>
+            <w:proofErr w:type="spellStart"/>
+            <w:r>
+              <w:t>Zonen</w:t>
+            </w:r>
+            <w:proofErr w:type="spellEnd"/>
+            <w:r>
+              <w:t>)</w:t>
+            </w:r>
+          </w:p>
+        </w:tc>
+        <w:tc>
+          <w:tcPr>
+            <w:tcW w:w="0" w:type="auto"/>
+          </w:tcPr>
+          <w:p>
+            <w:proofErr w:type="spellStart"/>
             <w:r>
               <w:t>Campbellsci</w:t>
             </w:r>
+            <w:proofErr w:type="spellEnd"/>
           </w:p>
         </w:tc>
         <w:tc>
@@ -886,7 +1015,15 @@
           </w:tcPr>
           <w:p>
             <w:r>
-              <w:t>LI-840A (Licor)</w:t>
+              <w:t>LI-840A (</w:t>
+            </w:r>
+            <w:proofErr w:type="spellStart"/>
+            <w:r>
+              <w:t>Licor</w:t>
+            </w:r>
+            <w:proofErr w:type="spellEnd"/>
+            <w:r>
+              <w:t>)</w:t>
             </w:r>
           </w:p>
         </w:tc>
@@ -1192,18 +1329,28 @@
           </w:tcPr>
           <w:p>
             <w:r>
-              <w:t>BAM-1020 (MetOne)</w:t>
-            </w:r>
-          </w:p>
-        </w:tc>
-        <w:tc>
-          <w:tcPr>
-            <w:tcW w:w="0" w:type="auto"/>
-          </w:tcPr>
-          <w:p>
+              <w:t>BAM-1020 (</w:t>
+            </w:r>
+            <w:proofErr w:type="spellStart"/>
             <w:r>
               <w:t>MetOne</w:t>
             </w:r>
+            <w:proofErr w:type="spellEnd"/>
+            <w:r>
+              <w:t>)</w:t>
+            </w:r>
+          </w:p>
+        </w:tc>
+        <w:tc>
+          <w:tcPr>
+            <w:tcW w:w="0" w:type="auto"/>
+          </w:tcPr>
+          <w:p>
+            <w:proofErr w:type="spellStart"/>
+            <w:r>
+              <w:t>MetOne</w:t>
+            </w:r>
+            <w:proofErr w:type="spellEnd"/>
           </w:p>
         </w:tc>
         <w:tc>
@@ -1234,7 +1381,15 @@
           </w:tcPr>
           <w:p>
             <w:r>
-              <w:t>FDMS TEOM (Themo)</w:t>
+              <w:t>FDMS TEOM (</w:t>
+            </w:r>
+            <w:proofErr w:type="spellStart"/>
+            <w:r>
+              <w:t>Themo</w:t>
+            </w:r>
+            <w:proofErr w:type="spellEnd"/>
+            <w:r>
+              <w:t>)</w:t>
             </w:r>
           </w:p>
         </w:tc>
@@ -1435,13 +1590,22 @@
         </w:numPr>
       </w:pPr>
       <w:r>
+        <w:lastRenderedPageBreak/>
         <w:t xml:space="preserve">BX-121 </w:t>
       </w:r>
       <w:r>
         <w:t>/</w:t>
       </w:r>
       <w:r>
-        <w:t xml:space="preserve"> BX-122 High Capacity Gast Pump (rotary vane) </w:t>
+        <w:t xml:space="preserve"> BX-122 High Capacity </w:t>
+      </w:r>
+      <w:proofErr w:type="spellStart"/>
+      <w:r>
+        <w:t>Gast</w:t>
+      </w:r>
+      <w:proofErr w:type="spellEnd"/>
+      <w:r>
+        <w:t xml:space="preserve"> Pump (rotary vane) </w:t>
       </w:r>
       <w:r>
         <w:rPr>
@@ -1462,7 +1626,15 @@
         <w:t>BX-126 /</w:t>
       </w:r>
       <w:r>
-        <w:t xml:space="preserve"> BX-127 Low Noise Medo Pump (linear piston)</w:t>
+        <w:t xml:space="preserve"> BX-127 Low Noise </w:t>
+      </w:r>
+      <w:proofErr w:type="spellStart"/>
+      <w:r>
+        <w:t>Medo</w:t>
+      </w:r>
+      <w:proofErr w:type="spellEnd"/>
+      <w:r>
+        <w:t xml:space="preserve"> Pump (linear piston)</w:t>
       </w:r>
     </w:p>
     <w:p>
@@ -1489,8 +1661,13 @@
         </w:numPr>
       </w:pPr>
       <w:r>
-        <w:t>BX-965 Report Processor Option (digital comm</w:t>
-      </w:r>
+        <w:t xml:space="preserve">BX-965 Report Processor Option (digital </w:t>
+      </w:r>
+      <w:proofErr w:type="spellStart"/>
+      <w:r>
+        <w:t>comm</w:t>
+      </w:r>
+      <w:proofErr w:type="spellEnd"/>
       <w:r>
         <w:t xml:space="preserve"> expansion</w:t>
       </w:r>
@@ -1552,7 +1729,15 @@
         </w:numPr>
       </w:pPr>
       <w:r>
-        <w:t xml:space="preserve">Would facilitate more direct comparison of PM trends with OPC-N2 in Urbanova unit </w:t>
+        <w:t xml:space="preserve">Would facilitate more direct comparison of PM trends with OPC-N2 in </w:t>
+      </w:r>
+      <w:proofErr w:type="spellStart"/>
+      <w:r>
+        <w:t>Urbanova</w:t>
+      </w:r>
+      <w:proofErr w:type="spellEnd"/>
+      <w:r>
+        <w:t xml:space="preserve"> unit </w:t>
       </w:r>
     </w:p>
     <w:p>
@@ -1582,7 +1767,6 @@
         </w:numPr>
       </w:pPr>
       <w:r>
-        <w:lastRenderedPageBreak/>
         <w:t>BX-596 Ambient Temperature and Pressure Sensor</w:t>
       </w:r>
       <w:r>
@@ -1637,7 +1821,15 @@
         </w:numPr>
       </w:pPr>
       <w:r>
-        <w:t xml:space="preserve">BX-903 Environmental Enclosure (heat+AC) </w:t>
+        <w:t>BX-903 Environmental Enclosure (</w:t>
+      </w:r>
+      <w:proofErr w:type="spellStart"/>
+      <w:r>
+        <w:t>heat+AC</w:t>
+      </w:r>
+      <w:proofErr w:type="spellEnd"/>
+      <w:r>
+        <w:t xml:space="preserve">) </w:t>
       </w:r>
       <w:r>
         <w:rPr>
@@ -1703,8 +1895,13 @@
       <w:r>
         <w:t xml:space="preserve">Smaller </w:t>
       </w:r>
-      <w:r>
-        <w:t>Campbellsci loggers</w:t>
+      <w:proofErr w:type="spellStart"/>
+      <w:r>
+        <w:t>Campbellsci</w:t>
+      </w:r>
+      <w:proofErr w:type="spellEnd"/>
+      <w:r>
+        <w:t xml:space="preserve"> loggers</w:t>
       </w:r>
       <w:r>
         <w:t xml:space="preserve"> </w:t>
@@ -1731,14 +1928,24 @@
         <w:t>has 4 port</w:t>
       </w:r>
       <w:r>
-        <w:t xml:space="preserve"> serial multiplexer for CR</w:t>
+        <w:t xml:space="preserve"> serial multiplexer for </w:t>
+      </w:r>
+      <w:proofErr w:type="spellStart"/>
+      <w:r>
+        <w:t>CR</w:t>
       </w:r>
       <w:r>
         <w:t>Basic</w:t>
       </w:r>
-      <w:r>
-        <w:t xml:space="preserve"> dataloggers</w:t>
-      </w:r>
+      <w:proofErr w:type="spellEnd"/>
+      <w:r>
+        <w:t xml:space="preserve"> </w:t>
+      </w:r>
+      <w:proofErr w:type="spellStart"/>
+      <w:r>
+        <w:t>dataloggers</w:t>
+      </w:r>
+      <w:proofErr w:type="spellEnd"/>
       <w:r>
         <w:t xml:space="preserve"> (unit is deprecated, compatibility OK but not assured)</w:t>
       </w:r>
@@ -1821,8 +2028,13 @@
         </w:numPr>
       </w:pPr>
       <w:r>
-        <w:t>More administrative overhead than dataloggers</w:t>
-      </w:r>
+        <w:t xml:space="preserve">More administrative overhead than </w:t>
+      </w:r>
+      <w:proofErr w:type="spellStart"/>
+      <w:r>
+        <w:t>dataloggers</w:t>
+      </w:r>
+      <w:proofErr w:type="spellEnd"/>
     </w:p>
     <w:p>
       <w:pPr>
@@ -1998,8 +2210,13 @@
           </w:tcPr>
           <w:p>
             <w:r>
-              <w:t>(WXT520) CRBasic</w:t>
-            </w:r>
+              <w:t xml:space="preserve">(WXT520) </w:t>
+            </w:r>
+            <w:proofErr w:type="spellStart"/>
+            <w:r>
+              <w:t>CRBasic</w:t>
+            </w:r>
+            <w:proofErr w:type="spellEnd"/>
           </w:p>
         </w:tc>
       </w:tr>
@@ -2040,7 +2257,15 @@
           </w:tcPr>
           <w:p>
             <w:r>
-              <w:t>(150WX) CRBasic, Python</w:t>
+              <w:t xml:space="preserve">(150WX) </w:t>
+            </w:r>
+            <w:proofErr w:type="spellStart"/>
+            <w:r>
+              <w:t>CRBasic</w:t>
+            </w:r>
+            <w:proofErr w:type="spellEnd"/>
+            <w:r>
+              <w:t>, Python</w:t>
             </w:r>
           </w:p>
         </w:tc>
@@ -2084,9 +2309,11 @@
             <w:tcW w:w="1161" w:type="pct"/>
           </w:tcPr>
           <w:p>
+            <w:proofErr w:type="spellStart"/>
             <w:r>
               <w:t>CRBasic</w:t>
             </w:r>
+            <w:proofErr w:type="spellEnd"/>
           </w:p>
         </w:tc>
       </w:tr>
@@ -2176,8 +2403,13 @@
             <w:tcW w:w="1161" w:type="pct"/>
           </w:tcPr>
           <w:p>
-            <w:r>
-              <w:t>CRBasic, Python</w:t>
+            <w:proofErr w:type="spellStart"/>
+            <w:r>
+              <w:t>CRBasic</w:t>
+            </w:r>
+            <w:proofErr w:type="spellEnd"/>
+            <w:r>
+              <w:t>, Python</w:t>
             </w:r>
           </w:p>
         </w:tc>
@@ -2221,9 +2453,11 @@
             <w:tcW w:w="1161" w:type="pct"/>
           </w:tcPr>
           <w:p>
+            <w:proofErr w:type="spellStart"/>
             <w:r>
               <w:t>CRBasic</w:t>
             </w:r>
+            <w:proofErr w:type="spellEnd"/>
           </w:p>
         </w:tc>
       </w:tr>
@@ -2269,9 +2503,11 @@
             <w:tcW w:w="1161" w:type="pct"/>
           </w:tcPr>
           <w:p>
+            <w:proofErr w:type="spellStart"/>
             <w:r>
               <w:t>CRBasic</w:t>
             </w:r>
+            <w:proofErr w:type="spellEnd"/>
           </w:p>
         </w:tc>
       </w:tr>
@@ -2307,9 +2543,11 @@
             <w:tcW w:w="1161" w:type="pct"/>
           </w:tcPr>
           <w:p>
+            <w:proofErr w:type="spellStart"/>
             <w:r>
               <w:t>CRBasic</w:t>
             </w:r>
+            <w:proofErr w:type="spellEnd"/>
           </w:p>
         </w:tc>
       </w:tr>
@@ -2378,6 +2616,7 @@
           </w:tcPr>
           <w:p>
             <w:r>
+              <w:lastRenderedPageBreak/>
               <w:t>BAM-1020</w:t>
             </w:r>
           </w:p>
@@ -2568,9 +2807,11 @@
             <w:tcW w:w="1161" w:type="pct"/>
           </w:tcPr>
           <w:p>
+            <w:proofErr w:type="spellStart"/>
             <w:r>
               <w:t>CRBasic</w:t>
             </w:r>
+            <w:proofErr w:type="spellEnd"/>
           </w:p>
         </w:tc>
       </w:tr>
@@ -2581,7 +2822,6 @@
         <w:pStyle w:val="Heading2"/>
       </w:pPr>
       <w:r>
-        <w:lastRenderedPageBreak/>
         <w:t>Candidate DAS Hardware</w:t>
       </w:r>
     </w:p>
@@ -3769,7 +4009,6 @@
         </w:numPr>
       </w:pPr>
       <w:r>
-        <w:lastRenderedPageBreak/>
         <w:t>Vacuum pump</w:t>
       </w:r>
     </w:p>

</xml_diff>